<commit_message>
fix doc & pdf file
</commit_message>
<xml_diff>
--- a/src/HR_Iskuzhin_I_R_Ruby_on_rails.docx
+++ b/src/HR_Iskuzhin_I_R_Ruby_on_rails.docx
@@ -17,16 +17,76 @@
           <w:sz w:val="28"/>
           <w:szCs w:val="28"/>
         </w:rPr>
-        <w:t>Ирамаль Искужин</w:t>
+        <w:t>И</w:t>
+      </w:r>
+      <w:r>
+        <w:rPr>
+          <w:b/>
+          <w:sz w:val="28"/>
+          <w:szCs w:val="28"/>
+          <w:lang w:val="ru-RU"/>
+        </w:rPr>
+        <w:t>ре</w:t>
+      </w:r>
+      <w:r>
+        <w:rPr>
+          <w:b/>
+          <w:sz w:val="28"/>
+          <w:szCs w:val="28"/>
+        </w:rPr>
+        <w:t>м</w:t>
+      </w:r>
+      <w:r>
+        <w:rPr>
+          <w:b/>
+          <w:sz w:val="28"/>
+          <w:szCs w:val="28"/>
+          <w:lang w:val="ru-RU"/>
+        </w:rPr>
+        <w:t>е</w:t>
+      </w:r>
+      <w:r>
+        <w:rPr>
+          <w:b/>
+          <w:sz w:val="28"/>
+          <w:szCs w:val="28"/>
+        </w:rPr>
+        <w:t>ль Искужин</w:t>
       </w:r>
     </w:p>
     <w:p>
       <w:pPr>
         <w:jc w:val="center"/>
       </w:pPr>
-      <w:r>
-        <w:t>Backend-разработчик Ruby on Rails</w:t>
-      </w:r>
+      <w:proofErr w:type="spellStart"/>
+      <w:r>
+        <w:t>Backend</w:t>
+      </w:r>
+      <w:proofErr w:type="spellEnd"/>
+      <w:r>
+        <w:t xml:space="preserve">-разработчик </w:t>
+      </w:r>
+      <w:proofErr w:type="spellStart"/>
+      <w:r>
+        <w:t>Ruby</w:t>
+      </w:r>
+      <w:proofErr w:type="spellEnd"/>
+      <w:r>
+        <w:t xml:space="preserve"> </w:t>
+      </w:r>
+      <w:proofErr w:type="spellStart"/>
+      <w:r>
+        <w:t>on</w:t>
+      </w:r>
+      <w:proofErr w:type="spellEnd"/>
+      <w:r>
+        <w:t xml:space="preserve"> </w:t>
+      </w:r>
+      <w:proofErr w:type="spellStart"/>
+      <w:r>
+        <w:t>Rails</w:t>
+      </w:r>
+      <w:proofErr w:type="spellEnd"/>
     </w:p>
     <w:p>
       <w:pPr>
@@ -84,16 +144,30 @@
             <w:color w:val="1155CC"/>
             <w:u w:val="single"/>
           </w:rPr>
-          <w:t>@lemeri</w:t>
+          <w:t>@</w:t>
         </w:r>
+        <w:proofErr w:type="spellStart"/>
+        <w:r>
+          <w:rPr>
+            <w:color w:val="1155CC"/>
+            <w:u w:val="single"/>
+          </w:rPr>
+          <w:t>lemeri</w:t>
+        </w:r>
+        <w:proofErr w:type="spellEnd"/>
       </w:hyperlink>
       <w:r>
         <w:t xml:space="preserve"> (предпочтительно)</w:t>
       </w:r>
     </w:p>
     <w:p>
-      <w:r>
-        <w:t xml:space="preserve">GitHub: </w:t>
+      <w:proofErr w:type="spellStart"/>
+      <w:r>
+        <w:t>GitHub</w:t>
+      </w:r>
+      <w:proofErr w:type="spellEnd"/>
+      <w:r>
+        <w:t xml:space="preserve">: </w:t>
       </w:r>
       <w:hyperlink r:id="rId7">
         <w:r>
@@ -192,7 +266,35 @@
         <w:rPr>
           <w:lang w:val="en-US"/>
         </w:rPr>
-        <w:t>Ruby, Ruby on Rails, HTML, CSS, Bootstrap, PostgreSQL, Redis, OOP, Javascript, Git, GitHub, RSpec, Capybara, Linux, VPS, Nginx, Capistrano</w:t>
+        <w:t xml:space="preserve">Ruby, Ruby on Rails, HTML, CSS, Bootstrap, PostgreSQL, Redis, OOP, </w:t>
+      </w:r>
+      <w:proofErr w:type="spellStart"/>
+      <w:r>
+        <w:rPr>
+          <w:lang w:val="en-US"/>
+        </w:rPr>
+        <w:t>Javascript</w:t>
+      </w:r>
+      <w:proofErr w:type="spellEnd"/>
+      <w:r>
+        <w:rPr>
+          <w:lang w:val="en-US"/>
+        </w:rPr>
+        <w:t xml:space="preserve">, Git, GitHub, </w:t>
+      </w:r>
+      <w:proofErr w:type="spellStart"/>
+      <w:r>
+        <w:rPr>
+          <w:lang w:val="en-US"/>
+        </w:rPr>
+        <w:t>RSpec</w:t>
+      </w:r>
+      <w:proofErr w:type="spellEnd"/>
+      <w:r>
+        <w:rPr>
+          <w:lang w:val="en-US"/>
+        </w:rPr>
+        <w:t>, Capybara, Linux, VPS, Nginx, Capistrano</w:t>
       </w:r>
     </w:p>
     <w:p>
@@ -223,7 +325,10 @@
     </w:p>
     <w:p>
       <w:r>
-        <w:t>Русский –</w:t>
+        <w:t xml:space="preserve">Русский </w:t>
+      </w:r>
+      <w:r>
+        <w:t>–</w:t>
       </w:r>
       <w:r>
         <w:t xml:space="preserve"> </w:t>
@@ -235,7 +340,15 @@
         <w:t>свободное владение</w:t>
       </w:r>
       <w:r>
-        <w:t>, Английский - Intermediate (технический)</w:t>
+        <w:t xml:space="preserve">, Английский - </w:t>
+      </w:r>
+      <w:proofErr w:type="spellStart"/>
+      <w:r>
+        <w:t>Intermediate</w:t>
+      </w:r>
+      <w:proofErr w:type="spellEnd"/>
+      <w:r>
+        <w:t xml:space="preserve"> (технический)</w:t>
       </w:r>
     </w:p>
     <w:p>
@@ -275,7 +388,31 @@
         <w:t>С детства интересовался техноло</w:t>
       </w:r>
       <w:r>
-        <w:t xml:space="preserve">гиями, компьютерами, поэтому в 2018 году решил сменить профессию и начал изучать программирование. Начал с javascript, немного потрогал python, остановился на ruby из-за лаконичности и организованности языка. </w:t>
+        <w:t xml:space="preserve">гиями, компьютерами, поэтому в 2018 году решил сменить профессию и начал изучать программирование. Начал с </w:t>
+      </w:r>
+      <w:proofErr w:type="spellStart"/>
+      <w:r>
+        <w:t>javascript</w:t>
+      </w:r>
+      <w:proofErr w:type="spellEnd"/>
+      <w:r>
+        <w:t xml:space="preserve">, немного потрогал </w:t>
+      </w:r>
+      <w:proofErr w:type="spellStart"/>
+      <w:r>
+        <w:t>python</w:t>
+      </w:r>
+      <w:proofErr w:type="spellEnd"/>
+      <w:r>
+        <w:t xml:space="preserve">, остановился на </w:t>
+      </w:r>
+      <w:proofErr w:type="spellStart"/>
+      <w:r>
+        <w:t>ruby</w:t>
+      </w:r>
+      <w:proofErr w:type="spellEnd"/>
+      <w:r>
+        <w:t xml:space="preserve"> из-за лаконичности и организованности языка. </w:t>
       </w:r>
     </w:p>
     <w:p>
@@ -283,10 +420,34 @@
         <w:jc w:val="both"/>
       </w:pPr>
       <w:r>
-        <w:t>В настоящий момент в поисках работы Ruby on Ra</w:t>
-      </w:r>
-      <w:r>
-        <w:t>ils разработчиком.</w:t>
+        <w:t xml:space="preserve">В настоящий момент в поисках работы </w:t>
+      </w:r>
+      <w:proofErr w:type="spellStart"/>
+      <w:r>
+        <w:t>Ruby</w:t>
+      </w:r>
+      <w:proofErr w:type="spellEnd"/>
+      <w:r>
+        <w:t xml:space="preserve"> </w:t>
+      </w:r>
+      <w:proofErr w:type="spellStart"/>
+      <w:r>
+        <w:t>on</w:t>
+      </w:r>
+      <w:proofErr w:type="spellEnd"/>
+      <w:r>
+        <w:t xml:space="preserve"> </w:t>
+      </w:r>
+      <w:proofErr w:type="spellStart"/>
+      <w:r>
+        <w:t>Ra</w:t>
+      </w:r>
+      <w:r>
+        <w:t>ils</w:t>
+      </w:r>
+      <w:proofErr w:type="spellEnd"/>
+      <w:r>
+        <w:t xml:space="preserve"> разработчиком.</w:t>
       </w:r>
     </w:p>
     <w:p>
@@ -302,7 +463,15 @@
         <w:jc w:val="both"/>
       </w:pPr>
       <w:r>
-        <w:t>Ответственный, самодисциплинирован, стараюсь поддерживать хорошие отношения с коллегами.</w:t>
+        <w:t xml:space="preserve">Ответственный, </w:t>
+      </w:r>
+      <w:proofErr w:type="spellStart"/>
+      <w:r>
+        <w:t>самодисциплинирован</w:t>
+      </w:r>
+      <w:proofErr w:type="spellEnd"/>
+      <w:r>
+        <w:t>, стараюсь поддерживать хорошие отношения с коллегами.</w:t>
       </w:r>
     </w:p>
     <w:p/>
@@ -335,7 +504,15 @@
         <w:ind w:left="425" w:hanging="425"/>
       </w:pPr>
       <w:r>
-        <w:t>“Магический шар” (Ruby) - консольная игрушка, шуточный способ предсказывать будущее (</w:t>
+        <w:t>“Магический шар” (</w:t>
+      </w:r>
+      <w:proofErr w:type="spellStart"/>
+      <w:r>
+        <w:t>Ruby</w:t>
+      </w:r>
+      <w:proofErr w:type="spellEnd"/>
+      <w:r>
+        <w:t>) - консольная игрушка, шуточный способ предсказывать будущее (</w:t>
       </w:r>
       <w:hyperlink r:id="rId9">
         <w:r>
@@ -343,8 +520,17 @@
             <w:color w:val="1155CC"/>
             <w:u w:val="single"/>
           </w:rPr>
-          <w:t>github.com/Lemeri02/magic-ball</w:t>
+          <w:t>github.com/Lemeri02/</w:t>
         </w:r>
+        <w:proofErr w:type="spellStart"/>
+        <w:r>
+          <w:rPr>
+            <w:color w:val="1155CC"/>
+            <w:u w:val="single"/>
+          </w:rPr>
+          <w:t>magic-ball</w:t>
+        </w:r>
+        <w:proofErr w:type="spellEnd"/>
       </w:hyperlink>
       <w:r>
         <w:t>)</w:t>
@@ -361,7 +547,31 @@
         <w:ind w:left="425" w:hanging="425"/>
       </w:pPr>
       <w:r>
-        <w:t>“Бивалютный калькулятор” (Ruby) - консольная программа для расчета в бивалютном п</w:t>
+        <w:t>“</w:t>
+      </w:r>
+      <w:proofErr w:type="spellStart"/>
+      <w:r>
+        <w:t>Бивалютный</w:t>
+      </w:r>
+      <w:proofErr w:type="spellEnd"/>
+      <w:r>
+        <w:t xml:space="preserve"> калькулятор” (</w:t>
+      </w:r>
+      <w:proofErr w:type="spellStart"/>
+      <w:r>
+        <w:t>Ruby</w:t>
+      </w:r>
+      <w:proofErr w:type="spellEnd"/>
+      <w:r>
+        <w:t xml:space="preserve">) - консольная программа для расчета в </w:t>
+      </w:r>
+      <w:proofErr w:type="spellStart"/>
+      <w:r>
+        <w:t>бивалютном</w:t>
+      </w:r>
+      <w:proofErr w:type="spellEnd"/>
+      <w:r>
+        <w:t xml:space="preserve"> п</w:t>
       </w:r>
       <w:r>
         <w:t>ортфеле рублей и долларов в соотношении 50/50 (</w:t>
@@ -372,8 +582,17 @@
             <w:color w:val="1155CC"/>
             <w:u w:val="single"/>
           </w:rPr>
-          <w:t>github.com/Lemeri02/currency-portfolio-http</w:t>
+          <w:t>github.com/Lemeri02/</w:t>
         </w:r>
+        <w:proofErr w:type="spellStart"/>
+        <w:r>
+          <w:rPr>
+            <w:color w:val="1155CC"/>
+            <w:u w:val="single"/>
+          </w:rPr>
+          <w:t>currency-portfolio-http</w:t>
+        </w:r>
+        <w:proofErr w:type="spellEnd"/>
       </w:hyperlink>
       <w:r>
         <w:t>)</w:t>
@@ -389,12 +608,21 @@
           <w:color w:val="666666"/>
         </w:rPr>
       </w:pPr>
-      <w:r>
-        <w:rPr>
-          <w:i/>
-          <w:color w:val="666666"/>
-        </w:rPr>
-        <w:t>Ruby, ООП, XML</w:t>
+      <w:proofErr w:type="spellStart"/>
+      <w:r>
+        <w:rPr>
+          <w:i/>
+          <w:color w:val="666666"/>
+        </w:rPr>
+        <w:t>Ruby</w:t>
+      </w:r>
+      <w:proofErr w:type="spellEnd"/>
+      <w:r>
+        <w:rPr>
+          <w:i/>
+          <w:color w:val="666666"/>
+        </w:rPr>
+        <w:t>, ООП, XML</w:t>
       </w:r>
     </w:p>
     <w:p>
@@ -408,7 +636,15 @@
         <w:ind w:left="425" w:hanging="425"/>
       </w:pPr>
       <w:r>
-        <w:t>“Виселица” (Ruby) - консольная версия игры, созданная в соответствии с ООП (</w:t>
+        <w:t>“Виселица” (</w:t>
+      </w:r>
+      <w:proofErr w:type="spellStart"/>
+      <w:r>
+        <w:t>Ruby</w:t>
+      </w:r>
+      <w:proofErr w:type="spellEnd"/>
+      <w:r>
+        <w:t>) - консольная версия игры, созданная в соответствии с ООП (</w:t>
       </w:r>
       <w:hyperlink r:id="rId11">
         <w:r>
@@ -416,8 +652,17 @@
             <w:color w:val="1155CC"/>
             <w:u w:val="single"/>
           </w:rPr>
-          <w:t>github.com/Lemeri02/hangman_pro</w:t>
+          <w:t>github.com/Lemeri02/</w:t>
         </w:r>
+        <w:proofErr w:type="spellStart"/>
+        <w:r>
+          <w:rPr>
+            <w:color w:val="1155CC"/>
+            <w:u w:val="single"/>
+          </w:rPr>
+          <w:t>hangman_pro</w:t>
+        </w:r>
+        <w:proofErr w:type="spellEnd"/>
       </w:hyperlink>
       <w:r>
         <w:t>)</w:t>
@@ -433,12 +678,21 @@
           <w:color w:val="666666"/>
         </w:rPr>
       </w:pPr>
-      <w:r>
-        <w:rPr>
-          <w:i/>
-          <w:color w:val="666666"/>
-        </w:rPr>
-        <w:t>Ruby, чтение файлов, ООП</w:t>
+      <w:proofErr w:type="spellStart"/>
+      <w:r>
+        <w:rPr>
+          <w:i/>
+          <w:color w:val="666666"/>
+        </w:rPr>
+        <w:t>Ruby</w:t>
+      </w:r>
+      <w:proofErr w:type="spellEnd"/>
+      <w:r>
+        <w:rPr>
+          <w:i/>
+          <w:color w:val="666666"/>
+        </w:rPr>
+        <w:t>, чтение файлов, ООП</w:t>
       </w:r>
     </w:p>
     <w:p>
@@ -452,7 +706,39 @@
         <w:ind w:left="425" w:hanging="425"/>
       </w:pPr>
       <w:r>
-        <w:t>Веб-приложение AskMe (аналог приложения Ask.fm) (Ruby on Rails)</w:t>
+        <w:t xml:space="preserve">Веб-приложение </w:t>
+      </w:r>
+      <w:proofErr w:type="spellStart"/>
+      <w:r>
+        <w:t>AskMe</w:t>
+      </w:r>
+      <w:proofErr w:type="spellEnd"/>
+      <w:r>
+        <w:t xml:space="preserve"> (аналог приложения Ask.fm) (</w:t>
+      </w:r>
+      <w:proofErr w:type="spellStart"/>
+      <w:r>
+        <w:t>Ruby</w:t>
+      </w:r>
+      <w:proofErr w:type="spellEnd"/>
+      <w:r>
+        <w:t xml:space="preserve"> </w:t>
+      </w:r>
+      <w:proofErr w:type="spellStart"/>
+      <w:r>
+        <w:t>on</w:t>
+      </w:r>
+      <w:proofErr w:type="spellEnd"/>
+      <w:r>
+        <w:t xml:space="preserve"> </w:t>
+      </w:r>
+      <w:proofErr w:type="spellStart"/>
+      <w:r>
+        <w:t>Rails</w:t>
+      </w:r>
+      <w:proofErr w:type="spellEnd"/>
+      <w:r>
+        <w:t>)</w:t>
       </w:r>
       <w:r>
         <w:t xml:space="preserve"> (</w:t>
@@ -463,8 +749,17 @@
             <w:color w:val="1155CC"/>
             <w:u w:val="single"/>
           </w:rPr>
-          <w:t>github.com/Lemeri02/askme-ror</w:t>
+          <w:t>github.com/Lemeri02/</w:t>
         </w:r>
+        <w:proofErr w:type="spellStart"/>
+        <w:r>
+          <w:rPr>
+            <w:color w:val="1155CC"/>
+            <w:u w:val="single"/>
+          </w:rPr>
+          <w:t>askme-ror</w:t>
+        </w:r>
+        <w:proofErr w:type="spellEnd"/>
       </w:hyperlink>
       <w:r>
         <w:t xml:space="preserve">), </w:t>
@@ -506,8 +801,18 @@
           <w:color w:val="666666"/>
           <w:lang w:val="en-US"/>
         </w:rPr>
-        <w:t>Ruby on Rails, MVC, Heroku, Recaptcha</w:t>
-      </w:r>
+        <w:t xml:space="preserve">Ruby on Rails, MVC, Heroku, </w:t>
+      </w:r>
+      <w:proofErr w:type="spellStart"/>
+      <w:r>
+        <w:rPr>
+          <w:i/>
+          <w:color w:val="666666"/>
+          <w:lang w:val="en-US"/>
+        </w:rPr>
+        <w:t>Recaptcha</w:t>
+      </w:r>
+      <w:proofErr w:type="spellEnd"/>
     </w:p>
     <w:p>
       <w:pPr>
@@ -523,7 +828,31 @@
         <w:t xml:space="preserve">Веб-приложение BBQ </w:t>
       </w:r>
       <w:r>
-        <w:t>(для организации различных мероприятий) (Ruby on Rails) (</w:t>
+        <w:t>(для организации различных мероприятий) (</w:t>
+      </w:r>
+      <w:proofErr w:type="spellStart"/>
+      <w:r>
+        <w:t>Ruby</w:t>
+      </w:r>
+      <w:proofErr w:type="spellEnd"/>
+      <w:r>
+        <w:t xml:space="preserve"> </w:t>
+      </w:r>
+      <w:proofErr w:type="spellStart"/>
+      <w:r>
+        <w:t>on</w:t>
+      </w:r>
+      <w:proofErr w:type="spellEnd"/>
+      <w:r>
+        <w:t xml:space="preserve"> </w:t>
+      </w:r>
+      <w:proofErr w:type="spellStart"/>
+      <w:r>
+        <w:t>Rails</w:t>
+      </w:r>
+      <w:proofErr w:type="spellEnd"/>
+      <w:r>
+        <w:t>) (</w:t>
       </w:r>
       <w:hyperlink r:id="rId14">
         <w:r>
@@ -531,8 +860,17 @@
             <w:color w:val="1155CC"/>
             <w:u w:val="single"/>
           </w:rPr>
-          <w:t>github.com/Lemeri02/bbq</w:t>
+          <w:t>github.com/Lemeri02/</w:t>
         </w:r>
+        <w:proofErr w:type="spellStart"/>
+        <w:r>
+          <w:rPr>
+            <w:color w:val="1155CC"/>
+            <w:u w:val="single"/>
+          </w:rPr>
+          <w:t>bbq</w:t>
+        </w:r>
+        <w:proofErr w:type="spellEnd"/>
       </w:hyperlink>
       <w:r>
         <w:t xml:space="preserve">) </w:t>
@@ -548,6 +886,7 @@
         <w:t xml:space="preserve">ссылка на работающее приложение: </w:t>
       </w:r>
       <w:hyperlink r:id="rId15">
+        <w:proofErr w:type="spellStart"/>
         <w:r>
           <w:rPr>
             <w:color w:val="1155CC"/>
@@ -555,6 +894,7 @@
           </w:rPr>
           <w:t>kabab.fun</w:t>
         </w:r>
+        <w:proofErr w:type="spellEnd"/>
       </w:hyperlink>
     </w:p>
     <w:p>
@@ -574,15 +914,87 @@
           <w:color w:val="666666"/>
           <w:lang w:val="en-US"/>
         </w:rPr>
-        <w:t>Ruby on Rails, MVC, ActionMailer, Postfix</w:t>
-      </w:r>
-      <w:r>
-        <w:rPr>
-          <w:i/>
-          <w:color w:val="666666"/>
-          <w:lang w:val="en-US"/>
-        </w:rPr>
-        <w:t>, i18n, RSpec, Devise, Bootstrap 4, AWS S3, ActiveJob, Redis, OmniAuth, Nginx, Passenger, Capistrano</w:t>
+        <w:t xml:space="preserve">Ruby on Rails, MVC, </w:t>
+      </w:r>
+      <w:proofErr w:type="spellStart"/>
+      <w:r>
+        <w:rPr>
+          <w:i/>
+          <w:color w:val="666666"/>
+          <w:lang w:val="en-US"/>
+        </w:rPr>
+        <w:t>ActionMailer</w:t>
+      </w:r>
+      <w:proofErr w:type="spellEnd"/>
+      <w:r>
+        <w:rPr>
+          <w:i/>
+          <w:color w:val="666666"/>
+          <w:lang w:val="en-US"/>
+        </w:rPr>
+        <w:t>, Postfix</w:t>
+      </w:r>
+      <w:r>
+        <w:rPr>
+          <w:i/>
+          <w:color w:val="666666"/>
+          <w:lang w:val="en-US"/>
+        </w:rPr>
+        <w:t xml:space="preserve">, i18n, </w:t>
+      </w:r>
+      <w:proofErr w:type="spellStart"/>
+      <w:r>
+        <w:rPr>
+          <w:i/>
+          <w:color w:val="666666"/>
+          <w:lang w:val="en-US"/>
+        </w:rPr>
+        <w:t>RSpec</w:t>
+      </w:r>
+      <w:proofErr w:type="spellEnd"/>
+      <w:r>
+        <w:rPr>
+          <w:i/>
+          <w:color w:val="666666"/>
+          <w:lang w:val="en-US"/>
+        </w:rPr>
+        <w:t xml:space="preserve">, Devise, Bootstrap 4, AWS S3, </w:t>
+      </w:r>
+      <w:proofErr w:type="spellStart"/>
+      <w:r>
+        <w:rPr>
+          <w:i/>
+          <w:color w:val="666666"/>
+          <w:lang w:val="en-US"/>
+        </w:rPr>
+        <w:t>ActiveJob</w:t>
+      </w:r>
+      <w:proofErr w:type="spellEnd"/>
+      <w:r>
+        <w:rPr>
+          <w:i/>
+          <w:color w:val="666666"/>
+          <w:lang w:val="en-US"/>
+        </w:rPr>
+        <w:t xml:space="preserve">, Redis, </w:t>
+      </w:r>
+      <w:proofErr w:type="spellStart"/>
+      <w:r>
+        <w:rPr>
+          <w:i/>
+          <w:color w:val="666666"/>
+          <w:lang w:val="en-US"/>
+        </w:rPr>
+        <w:t>OmniAuth</w:t>
+      </w:r>
+      <w:proofErr w:type="spellEnd"/>
+      <w:r>
+        <w:rPr>
+          <w:i/>
+          <w:color w:val="666666"/>
+          <w:lang w:val="en-US"/>
+        </w:rPr>
+        <w:t>, Nginx, Passenger, Capistrano</w:t>
       </w:r>
     </w:p>
     <w:p>
@@ -614,8 +1026,18 @@
             <w:u w:val="single"/>
             <w:lang w:val="en-US"/>
           </w:rPr>
-          <w:t>github.com/Lemeri02/khsm-ror</w:t>
+          <w:t>github.com/Lemeri02/</w:t>
         </w:r>
+        <w:proofErr w:type="spellStart"/>
+        <w:r>
+          <w:rPr>
+            <w:color w:val="1155CC"/>
+            <w:u w:val="single"/>
+            <w:lang w:val="en-US"/>
+          </w:rPr>
+          <w:t>khsm-ror</w:t>
+        </w:r>
+        <w:proofErr w:type="spellEnd"/>
       </w:hyperlink>
       <w:r>
         <w:rPr>
@@ -641,16 +1063,44 @@
           <w:color w:val="666666"/>
           <w:lang w:val="en-US"/>
         </w:rPr>
-        <w:t xml:space="preserve">Ruby on Rails, Rspec, </w:t>
-      </w:r>
-      <w:r>
-        <w:rPr>
-          <w:i/>
-          <w:color w:val="666666"/>
-          <w:lang w:val="en-US"/>
-        </w:rPr>
-        <w:t>Capybara, TDD, FactoryBot</w:t>
-      </w:r>
+        <w:t xml:space="preserve">Ruby on Rails, </w:t>
+      </w:r>
+      <w:proofErr w:type="spellStart"/>
+      <w:r>
+        <w:rPr>
+          <w:i/>
+          <w:color w:val="666666"/>
+          <w:lang w:val="en-US"/>
+        </w:rPr>
+        <w:t>Rspec</w:t>
+      </w:r>
+      <w:proofErr w:type="spellEnd"/>
+      <w:r>
+        <w:rPr>
+          <w:i/>
+          <w:color w:val="666666"/>
+          <w:lang w:val="en-US"/>
+        </w:rPr>
+        <w:t xml:space="preserve">, </w:t>
+      </w:r>
+      <w:r>
+        <w:rPr>
+          <w:i/>
+          <w:color w:val="666666"/>
+          <w:lang w:val="en-US"/>
+        </w:rPr>
+        <w:t xml:space="preserve">Capybara, TDD, </w:t>
+      </w:r>
+      <w:proofErr w:type="spellStart"/>
+      <w:r>
+        <w:rPr>
+          <w:i/>
+          <w:color w:val="666666"/>
+          <w:lang w:val="en-US"/>
+        </w:rPr>
+        <w:t>FactoryBot</w:t>
+      </w:r>
+      <w:proofErr w:type="spellEnd"/>
     </w:p>
     <w:p>
       <w:pPr>
@@ -671,8 +1121,17 @@
             <w:color w:val="1155CC"/>
             <w:u w:val="single"/>
           </w:rPr>
-          <w:t>github.com/Lemeri02/instatalk</w:t>
+          <w:t>github.com/Lemeri02/</w:t>
         </w:r>
+        <w:proofErr w:type="spellStart"/>
+        <w:r>
+          <w:rPr>
+            <w:color w:val="1155CC"/>
+            <w:u w:val="single"/>
+          </w:rPr>
+          <w:t>instatalk</w:t>
+        </w:r>
+        <w:proofErr w:type="spellEnd"/>
       </w:hyperlink>
       <w:r>
         <w:t xml:space="preserve">) </w:t>
@@ -714,13 +1173,79 @@
           <w:color w:val="666666"/>
         </w:rPr>
       </w:pPr>
-      <w:r>
-        <w:rPr>
-          <w:i/>
-          <w:color w:val="666666"/>
-        </w:rPr>
-        <w:t>Ruby on Rails, ActionCable, Resque</w:t>
-      </w:r>
+      <w:proofErr w:type="spellStart"/>
+      <w:r>
+        <w:rPr>
+          <w:i/>
+          <w:color w:val="666666"/>
+        </w:rPr>
+        <w:t>Ruby</w:t>
+      </w:r>
+      <w:proofErr w:type="spellEnd"/>
+      <w:r>
+        <w:rPr>
+          <w:i/>
+          <w:color w:val="666666"/>
+        </w:rPr>
+        <w:t xml:space="preserve"> </w:t>
+      </w:r>
+      <w:proofErr w:type="spellStart"/>
+      <w:r>
+        <w:rPr>
+          <w:i/>
+          <w:color w:val="666666"/>
+        </w:rPr>
+        <w:t>on</w:t>
+      </w:r>
+      <w:proofErr w:type="spellEnd"/>
+      <w:r>
+        <w:rPr>
+          <w:i/>
+          <w:color w:val="666666"/>
+        </w:rPr>
+        <w:t xml:space="preserve"> </w:t>
+      </w:r>
+      <w:proofErr w:type="spellStart"/>
+      <w:r>
+        <w:rPr>
+          <w:i/>
+          <w:color w:val="666666"/>
+        </w:rPr>
+        <w:t>Rails</w:t>
+      </w:r>
+      <w:proofErr w:type="spellEnd"/>
+      <w:r>
+        <w:rPr>
+          <w:i/>
+          <w:color w:val="666666"/>
+        </w:rPr>
+        <w:t xml:space="preserve">, </w:t>
+      </w:r>
+      <w:proofErr w:type="spellStart"/>
+      <w:r>
+        <w:rPr>
+          <w:i/>
+          <w:color w:val="666666"/>
+        </w:rPr>
+        <w:t>ActionCable</w:t>
+      </w:r>
+      <w:proofErr w:type="spellEnd"/>
+      <w:r>
+        <w:rPr>
+          <w:i/>
+          <w:color w:val="666666"/>
+        </w:rPr>
+        <w:t xml:space="preserve">, </w:t>
+      </w:r>
+      <w:proofErr w:type="spellStart"/>
+      <w:r>
+        <w:rPr>
+          <w:i/>
+          <w:color w:val="666666"/>
+        </w:rPr>
+        <w:t>Resque</w:t>
+      </w:r>
+      <w:proofErr w:type="spellEnd"/>
     </w:p>
     <w:p>
       <w:pPr>
@@ -733,7 +1258,31 @@
         <w:ind w:left="425" w:hanging="425"/>
       </w:pPr>
       <w:r>
-        <w:t>Приложение Blogger (серверная часть на Node.js (Express), клиентская часть на React) (</w:t>
+        <w:t xml:space="preserve">Приложение </w:t>
+      </w:r>
+      <w:proofErr w:type="spellStart"/>
+      <w:r>
+        <w:t>Blogger</w:t>
+      </w:r>
+      <w:proofErr w:type="spellEnd"/>
+      <w:r>
+        <w:t xml:space="preserve"> (серверная часть на Node.js (</w:t>
+      </w:r>
+      <w:proofErr w:type="spellStart"/>
+      <w:r>
+        <w:t>Express</w:t>
+      </w:r>
+      <w:proofErr w:type="spellEnd"/>
+      <w:r>
+        <w:t xml:space="preserve">), клиентская часть на </w:t>
+      </w:r>
+      <w:proofErr w:type="spellStart"/>
+      <w:r>
+        <w:t>React</w:t>
+      </w:r>
+      <w:proofErr w:type="spellEnd"/>
+      <w:r>
+        <w:t>) (</w:t>
       </w:r>
       <w:hyperlink r:id="rId19">
         <w:r>
@@ -741,8 +1290,17 @@
             <w:color w:val="1155CC"/>
             <w:u w:val="single"/>
           </w:rPr>
-          <w:t>github.com/Lemeri02/blogger</w:t>
+          <w:t>github.com/Lemeri02/</w:t>
         </w:r>
+        <w:proofErr w:type="spellStart"/>
+        <w:r>
+          <w:rPr>
+            <w:color w:val="1155CC"/>
+            <w:u w:val="single"/>
+          </w:rPr>
+          <w:t>blogger</w:t>
+        </w:r>
+        <w:proofErr w:type="spellEnd"/>
       </w:hyperlink>
       <w:r>
         <w:t xml:space="preserve">) </w:t>
@@ -777,13 +1335,47 @@
           <w:color w:val="666666"/>
         </w:rPr>
       </w:pPr>
-      <w:r>
-        <w:rPr>
-          <w:i/>
-          <w:color w:val="666666"/>
-        </w:rPr>
-        <w:t>Javascript, nodejs, reactjs</w:t>
-      </w:r>
+      <w:proofErr w:type="spellStart"/>
+      <w:r>
+        <w:rPr>
+          <w:i/>
+          <w:color w:val="666666"/>
+        </w:rPr>
+        <w:t>Javascript</w:t>
+      </w:r>
+      <w:proofErr w:type="spellEnd"/>
+      <w:r>
+        <w:rPr>
+          <w:i/>
+          <w:color w:val="666666"/>
+        </w:rPr>
+        <w:t xml:space="preserve">, </w:t>
+      </w:r>
+      <w:proofErr w:type="spellStart"/>
+      <w:r>
+        <w:rPr>
+          <w:i/>
+          <w:color w:val="666666"/>
+        </w:rPr>
+        <w:t>nodejs</w:t>
+      </w:r>
+      <w:proofErr w:type="spellEnd"/>
+      <w:r>
+        <w:rPr>
+          <w:i/>
+          <w:color w:val="666666"/>
+        </w:rPr>
+        <w:t xml:space="preserve">, </w:t>
+      </w:r>
+      <w:proofErr w:type="spellStart"/>
+      <w:r>
+        <w:rPr>
+          <w:i/>
+          <w:color w:val="666666"/>
+        </w:rPr>
+        <w:t>reactjs</w:t>
+      </w:r>
+      <w:proofErr w:type="spellEnd"/>
     </w:p>
     <w:p>
       <w:pPr>
@@ -968,7 +1560,15 @@
               <w:spacing w:line="240" w:lineRule="auto"/>
             </w:pPr>
             <w:r>
-              <w:t>Специальность: Разработчик Web и мультимедийных приложений</w:t>
+              <w:t xml:space="preserve">Специальность: Разработчик </w:t>
+            </w:r>
+            <w:proofErr w:type="spellStart"/>
+            <w:r>
+              <w:t>Web</w:t>
+            </w:r>
+            <w:proofErr w:type="spellEnd"/>
+            <w:r>
+              <w:t xml:space="preserve"> и мультимедийных приложений</w:t>
             </w:r>
           </w:p>
         </w:tc>

</xml_diff>